<commit_message>
Update ICD to v0.9.2
</commit_message>
<xml_diff>
--- a/Documentation/SEDAP-Express ICD v0.9.2.docx
+++ b/Documentation/SEDAP-Express ICD v0.9.2.docx
@@ -1023,26 +1023,6 @@
         </w:rPr>
         <w:tab/>
         <w:t>Binary-to-text encoding scheme, which is using an alphabet of 64 characters</w:t>
-      </w:r>
-    </w:p>
-    <w:p>
-      <w:pPr>
-        <w:rPr>
-          <w:rFonts w:ascii="Verdana" w:hAnsi="Verdana" w:cs="Segoe UI"/>
-          <w:b/>
-          <w:bCs/>
-          <w:lang w:val="en-US"/>
-        </w:rPr>
-      </w:pPr>
-      <w:r>
-        <w:rPr>
-          <w:rFonts w:ascii="Verdana" w:hAnsi="Verdana" w:cs="Segoe UI"/>
-          <w:b/>
-          <w:bCs/>
-          <w:lang w:val="en-US"/>
-        </w:rPr>
-        <w:lastRenderedPageBreak/>
-        <w:br w:type="page"/>
       </w:r>
     </w:p>
     <w:p>
@@ -1151,27 +1131,7 @@
           <w:szCs w:val="22"/>
           <w:lang w:val="en-US"/>
         </w:rPr>
-        <w:t xml:space="preserve">Basic format is CSV </w:t>
-      </w:r>
-      <w:proofErr w:type="gramStart"/>
-      <w:r>
-        <w:rPr>
-          <w:rFonts w:ascii="Verdana" w:hAnsi="Verdana" w:cs="Segoe UI"/>
-          <w:sz w:val="22"/>
-          <w:szCs w:val="22"/>
-          <w:lang w:val="en-US"/>
-        </w:rPr>
-        <w:t>using ;</w:t>
-      </w:r>
-      <w:proofErr w:type="gramEnd"/>
-      <w:r>
-        <w:rPr>
-          <w:rFonts w:ascii="Verdana" w:hAnsi="Verdana" w:cs="Segoe UI"/>
-          <w:sz w:val="22"/>
-          <w:szCs w:val="22"/>
-          <w:lang w:val="en-US"/>
-        </w:rPr>
-        <w:t xml:space="preserve"> (0x3B), with \n (0x10) terminated</w:t>
+        <w:t>Basic format is CSV using ; (0x3B), with \n (0x10) terminated</w:t>
       </w:r>
     </w:p>
     <w:p>
@@ -1410,27 +1370,7 @@
           <w:szCs w:val="22"/>
           <w:lang w:val="en-US"/>
         </w:rPr>
-        <w:t xml:space="preserve">If there are </w:t>
-      </w:r>
-      <w:proofErr w:type="gramStart"/>
-      <w:r>
-        <w:rPr>
-          <w:rFonts w:ascii="Verdana" w:hAnsi="Verdana" w:cs="Segoe UI"/>
-          <w:sz w:val="22"/>
-          <w:szCs w:val="22"/>
-          <w:lang w:val="en-US"/>
-        </w:rPr>
-        <w:t>only ;</w:t>
-      </w:r>
-      <w:proofErr w:type="gramEnd"/>
-      <w:r>
-        <w:rPr>
-          <w:rFonts w:ascii="Verdana" w:hAnsi="Verdana" w:cs="Segoe UI"/>
-          <w:sz w:val="22"/>
-          <w:szCs w:val="22"/>
-          <w:lang w:val="en-US"/>
-        </w:rPr>
-        <w:t xml:space="preserve"> characters left in the message, these could be cut off</w:t>
+        <w:t>If there are only ; characters left in the message, these could be cut off</w:t>
       </w:r>
     </w:p>
     <w:p>
@@ -2044,27 +1984,7 @@
           <w:szCs w:val="22"/>
           <w:lang w:val="en-US"/>
         </w:rPr>
-        <w:t>Standard Multicast-IPv6-Address is ff</w:t>
-      </w:r>
-      <w:proofErr w:type="gramStart"/>
-      <w:r>
-        <w:rPr>
-          <w:rFonts w:ascii="Verdana" w:hAnsi="Verdana" w:cs="Segoe UI"/>
-          <w:sz w:val="22"/>
-          <w:szCs w:val="22"/>
-          <w:lang w:val="en-US"/>
-        </w:rPr>
-        <w:t>02:8:2:19:80</w:t>
-      </w:r>
-      <w:proofErr w:type="gramEnd"/>
-      <w:r>
-        <w:rPr>
-          <w:rFonts w:ascii="Verdana" w:hAnsi="Verdana" w:cs="Segoe UI"/>
-          <w:sz w:val="22"/>
-          <w:szCs w:val="22"/>
-          <w:lang w:val="en-US"/>
-        </w:rPr>
-        <w:t>::1</w:t>
+        <w:t>Standard Multicast-IPv6-Address is ff02:8:2:19:80::1</w:t>
       </w:r>
     </w:p>
     <w:p>
@@ -4692,7 +4612,6 @@
         </w:rPr>
         <w:t>[</w:t>
       </w:r>
-      <w:proofErr w:type="gramStart"/>
       <w:r>
         <w:rPr>
           <w:rFonts w:ascii="Verdana" w:hAnsi="Verdana" w:cs="Segoe UI"/>
@@ -4727,17 +4646,7 @@
           <w:szCs w:val="22"/>
           <w:lang w:val="en-US"/>
         </w:rPr>
-        <w:t>&lt;</w:t>
-      </w:r>
-      <w:proofErr w:type="gramEnd"/>
-      <w:r>
-        <w:rPr>
-          <w:rFonts w:ascii="Verdana" w:hAnsi="Verdana" w:cs="Segoe UI"/>
-          <w:sz w:val="22"/>
-          <w:szCs w:val="22"/>
-          <w:lang w:val="en-US"/>
-        </w:rPr>
-        <w:t>Long</w:t>
+        <w:t>&lt;Long</w:t>
       </w:r>
       <w:r>
         <w:rPr>
@@ -5044,19 +4953,8 @@
           <w:szCs w:val="22"/>
           <w:lang w:val="en-US"/>
         </w:rPr>
-        <w:t>;5E;661D4410;66A</w:t>
-      </w:r>
-      <w:proofErr w:type="gramStart"/>
-      <w:r>
-        <w:rPr>
-          <w:rFonts w:ascii="Verdana" w:hAnsi="Verdana" w:cs="Segoe UI"/>
-          <w:sz w:val="22"/>
-          <w:szCs w:val="22"/>
-          <w:lang w:val="en-US"/>
-        </w:rPr>
-        <w:t>3;R;;</w:t>
-      </w:r>
-      <w:proofErr w:type="gramEnd"/>
+        <w:t>;5E;661D4410;66A3;R;;</w:t>
+      </w:r>
       <w:r>
         <w:rPr>
           <w:rFonts w:ascii="Verdana" w:hAnsi="Verdana" w:cs="Segoe UI"/>
@@ -5208,27 +5106,7 @@
           <w:szCs w:val="22"/>
           <w:lang w:val="en-US"/>
         </w:rPr>
-        <w:t>;5E;661D4410;66A</w:t>
-      </w:r>
-      <w:proofErr w:type="gramStart"/>
-      <w:r>
-        <w:rPr>
-          <w:rFonts w:ascii="Verdana" w:hAnsi="Verdana" w:cs="Segoe UI"/>
-          <w:sz w:val="22"/>
-          <w:szCs w:val="22"/>
-          <w:lang w:val="en-US"/>
-        </w:rPr>
-        <w:t>3;R</w:t>
-      </w:r>
-      <w:proofErr w:type="gramEnd"/>
-      <w:r>
-        <w:rPr>
-          <w:rFonts w:ascii="Verdana" w:hAnsi="Verdana" w:cs="Segoe UI"/>
-          <w:sz w:val="22"/>
-          <w:szCs w:val="22"/>
-          <w:lang w:val="en-US"/>
-        </w:rPr>
-        <w:t>;TRUE</w:t>
+        <w:t>;5E;661D4410;66A3;R;TRUE</w:t>
       </w:r>
       <w:r>
         <w:rPr>
@@ -5695,36 +5573,16 @@
           <w:szCs w:val="22"/>
           <w:lang w:val="en-US"/>
         </w:rPr>
-        <w:t>[</w:t>
-      </w:r>
-      <w:proofErr w:type="gramStart"/>
-      <w:r>
-        <w:rPr>
-          <w:rFonts w:ascii="Verdana" w:hAnsi="Verdana" w:cs="Segoe UI"/>
-          <w:sz w:val="22"/>
-          <w:szCs w:val="22"/>
-          <w:lang w:val="en-US"/>
-        </w:rPr>
-        <w:t>°];</w:t>
-      </w:r>
-      <w:r>
-        <w:rPr>
-          <w:rFonts w:ascii="Verdana" w:hAnsi="Verdana" w:cs="Segoe UI"/>
-          <w:sz w:val="22"/>
-          <w:szCs w:val="22"/>
-          <w:lang w:val="en-US"/>
-        </w:rPr>
-        <w:t>&lt;</w:t>
-      </w:r>
-      <w:proofErr w:type="gramEnd"/>
-      <w:r>
-        <w:rPr>
-          <w:rFonts w:ascii="Verdana" w:hAnsi="Verdana" w:cs="Segoe UI"/>
-          <w:sz w:val="22"/>
-          <w:szCs w:val="22"/>
-          <w:lang w:val="en-US"/>
-        </w:rPr>
-        <w:t>Long</w:t>
+        <w:t>[°];</w:t>
+      </w:r>
+      <w:r>
+        <w:rPr>
+          <w:rFonts w:ascii="Verdana" w:hAnsi="Verdana" w:cs="Segoe UI"/>
+          <w:sz w:val="22"/>
+          <w:szCs w:val="22"/>
+          <w:lang w:val="en-US"/>
+        </w:rPr>
+        <w:t>&lt;Long</w:t>
       </w:r>
       <w:r>
         <w:rPr>
@@ -6437,6 +6295,15 @@
           <w:lang w:val="en-US"/>
         </w:rPr>
         <w:t>(opt)</w:t>
+      </w:r>
+      <w:r>
+        <w:rPr>
+          <w:rFonts w:ascii="Verdana" w:hAnsi="Verdana" w:cs="Segoe UI"/>
+          <w:sz w:val="22"/>
+          <w:szCs w:val="22"/>
+          <w:lang w:val="en-US"/>
+        </w:rPr>
+        <w:t>;&lt;Comment&gt;(opt)</w:t>
       </w:r>
     </w:p>
     <w:p>
@@ -6716,6 +6583,158 @@
           </w:p>
         </w:tc>
       </w:tr>
+      <w:tr>
+        <w:tc>
+          <w:tcPr>
+            <w:tcW w:w="1737" w:type="dxa"/>
+          </w:tcPr>
+          <w:p>
+            <w:pPr>
+              <w:pStyle w:val="NurText"/>
+              <w:rPr>
+                <w:rFonts w:ascii="Verdana" w:hAnsi="Verdana" w:cs="Segoe UI"/>
+                <w:sz w:val="22"/>
+                <w:szCs w:val="22"/>
+                <w:lang w:val="en-US"/>
+              </w:rPr>
+            </w:pPr>
+            <w:r>
+              <w:rPr>
+                <w:rFonts w:ascii="Verdana" w:hAnsi="Verdana" w:cs="Segoe UI"/>
+                <w:sz w:val="22"/>
+                <w:szCs w:val="22"/>
+                <w:lang w:val="en-US"/>
+              </w:rPr>
+              <w:t>SIDC</w:t>
+            </w:r>
+          </w:p>
+        </w:tc>
+        <w:tc>
+          <w:tcPr>
+            <w:tcW w:w="1134" w:type="dxa"/>
+          </w:tcPr>
+          <w:p>
+            <w:pPr>
+              <w:pStyle w:val="NurText"/>
+              <w:rPr>
+                <w:rFonts w:ascii="Verdana" w:hAnsi="Verdana" w:cs="Segoe UI"/>
+                <w:sz w:val="22"/>
+                <w:szCs w:val="22"/>
+                <w:lang w:val="en-US"/>
+              </w:rPr>
+            </w:pPr>
+            <w:r>
+              <w:rPr>
+                <w:rFonts w:ascii="Verdana" w:hAnsi="Verdana" w:cs="Segoe UI"/>
+                <w:sz w:val="22"/>
+                <w:szCs w:val="22"/>
+                <w:lang w:val="en-US"/>
+              </w:rPr>
+              <w:t>SIDC</w:t>
+            </w:r>
+          </w:p>
+        </w:tc>
+        <w:tc>
+          <w:tcPr>
+            <w:tcW w:w="7052" w:type="dxa"/>
+          </w:tcPr>
+          <w:p>
+            <w:pPr>
+              <w:pStyle w:val="NurText"/>
+              <w:rPr>
+                <w:rFonts w:ascii="Verdana" w:hAnsi="Verdana" w:cs="Segoe UI"/>
+                <w:sz w:val="22"/>
+                <w:szCs w:val="22"/>
+                <w:lang w:val="en-US"/>
+              </w:rPr>
+            </w:pPr>
+            <w:r>
+              <w:rPr>
+                <w:rFonts w:ascii="Verdana" w:hAnsi="Verdana" w:cs="Segoe UI"/>
+                <w:sz w:val="22"/>
+                <w:szCs w:val="22"/>
+                <w:lang w:val="en-US"/>
+              </w:rPr>
+              <w:t>Identification code</w:t>
+            </w:r>
+          </w:p>
+        </w:tc>
+      </w:tr>
+      <w:tr>
+        <w:tc>
+          <w:tcPr>
+            <w:tcW w:w="1737" w:type="dxa"/>
+          </w:tcPr>
+          <w:p>
+            <w:pPr>
+              <w:pStyle w:val="NurText"/>
+              <w:rPr>
+                <w:rFonts w:ascii="Verdana" w:hAnsi="Verdana" w:cs="Segoe UI"/>
+                <w:sz w:val="22"/>
+                <w:szCs w:val="22"/>
+                <w:lang w:val="en-US"/>
+              </w:rPr>
+            </w:pPr>
+            <w:r>
+              <w:rPr>
+                <w:rFonts w:ascii="Verdana" w:hAnsi="Verdana" w:cs="Segoe UI"/>
+                <w:sz w:val="22"/>
+                <w:szCs w:val="22"/>
+                <w:lang w:val="en-US"/>
+              </w:rPr>
+              <w:t>Comment</w:t>
+            </w:r>
+          </w:p>
+        </w:tc>
+        <w:tc>
+          <w:tcPr>
+            <w:tcW w:w="1134" w:type="dxa"/>
+          </w:tcPr>
+          <w:p>
+            <w:pPr>
+              <w:pStyle w:val="NurText"/>
+              <w:rPr>
+                <w:rFonts w:ascii="Verdana" w:hAnsi="Verdana" w:cs="Segoe UI"/>
+                <w:sz w:val="22"/>
+                <w:szCs w:val="22"/>
+                <w:lang w:val="en-US"/>
+              </w:rPr>
+            </w:pPr>
+            <w:r>
+              <w:rPr>
+                <w:rFonts w:ascii="Verdana" w:hAnsi="Verdana" w:cs="Segoe UI"/>
+                <w:lang w:val="en-US"/>
+              </w:rPr>
+              <w:t>ASCII</w:t>
+            </w:r>
+          </w:p>
+        </w:tc>
+        <w:tc>
+          <w:tcPr>
+            <w:tcW w:w="7052" w:type="dxa"/>
+          </w:tcPr>
+          <w:p>
+            <w:pPr>
+              <w:pStyle w:val="NurText"/>
+              <w:rPr>
+                <w:rFonts w:ascii="Verdana" w:hAnsi="Verdana" w:cs="Segoe UI"/>
+                <w:sz w:val="22"/>
+                <w:szCs w:val="22"/>
+                <w:lang w:val="en-US"/>
+              </w:rPr>
+            </w:pPr>
+            <w:r>
+              <w:rPr>
+                <w:rFonts w:ascii="Verdana" w:hAnsi="Verdana" w:cs="Segoe UI"/>
+                <w:sz w:val="22"/>
+                <w:szCs w:val="22"/>
+                <w:lang w:val="en-US"/>
+              </w:rPr>
+              <w:t>Free text to the contact</w:t>
+            </w:r>
+          </w:p>
+        </w:tc>
+      </w:tr>
     </w:tbl>
     <w:p>
       <w:pPr>
@@ -6836,17 +6855,7 @@
           <w:szCs w:val="22"/>
           <w:lang w:val="en-US"/>
         </w:rPr>
-        <w:t>66A</w:t>
-      </w:r>
-      <w:proofErr w:type="gramStart"/>
-      <w:r>
-        <w:rPr>
-          <w:rFonts w:ascii="Verdana" w:hAnsi="Verdana" w:cs="Segoe UI"/>
-          <w:sz w:val="22"/>
-          <w:szCs w:val="22"/>
-          <w:lang w:val="en-US"/>
-        </w:rPr>
-        <w:t>3;R</w:t>
+        <w:t>66A3;R</w:t>
       </w:r>
       <w:r>
         <w:rPr>
@@ -6866,7 +6875,6 @@
         </w:rPr>
         <w:t>;</w:t>
       </w:r>
-      <w:proofErr w:type="gramEnd"/>
       <w:r>
         <w:rPr>
           <w:rFonts w:ascii="Verdana" w:hAnsi="Verdana" w:cs="Segoe UI"/>
@@ -7000,17 +7008,7 @@
           <w:szCs w:val="22"/>
           <w:lang w:val="en-US"/>
         </w:rPr>
-        <w:t>66A</w:t>
-      </w:r>
-      <w:proofErr w:type="gramStart"/>
-      <w:r>
-        <w:rPr>
-          <w:rFonts w:ascii="Verdana" w:hAnsi="Verdana" w:cs="Segoe UI"/>
-          <w:sz w:val="22"/>
-          <w:szCs w:val="22"/>
-          <w:lang w:val="en-US"/>
-        </w:rPr>
-        <w:t>3</w:t>
+        <w:t>66A3</w:t>
       </w:r>
       <w:r>
         <w:rPr>
@@ -7030,7 +7028,6 @@
         </w:rPr>
         <w:t>U;;</w:t>
       </w:r>
-      <w:proofErr w:type="gramEnd"/>
       <w:r>
         <w:rPr>
           <w:rFonts w:ascii="Verdana" w:hAnsi="Verdana" w:cs="Segoe UI"/>
@@ -7414,19 +7411,8 @@
           <w:szCs w:val="22"/>
           <w:lang w:val="en-US"/>
         </w:rPr>
-        <w:t>Latitude&gt;[</w:t>
-      </w:r>
-      <w:proofErr w:type="gramStart"/>
-      <w:r>
-        <w:rPr>
-          <w:rFonts w:ascii="Verdana" w:hAnsi="Verdana" w:cs="Segoe UI"/>
-          <w:sz w:val="22"/>
-          <w:szCs w:val="22"/>
-          <w:lang w:val="en-US"/>
-        </w:rPr>
-        <w:t>°];&lt;</w:t>
-      </w:r>
-      <w:proofErr w:type="gramEnd"/>
+        <w:t>Latitude&gt;[°];&lt;</w:t>
+      </w:r>
       <w:r>
         <w:rPr>
           <w:rFonts w:ascii="Verdana" w:hAnsi="Verdana" w:cs="Segoe UI"/>
@@ -7831,6 +7817,25 @@
           <w:lang w:val="en-US"/>
         </w:rPr>
         <w:t>(opt)</w:t>
+      </w:r>
+      <w:r>
+        <w:rPr>
+          <w:rFonts w:ascii="Verdana" w:hAnsi="Verdana" w:cs="Segoe UI"/>
+          <w:sz w:val="22"/>
+          <w:szCs w:val="22"/>
+          <w:lang w:val="en-US"/>
+        </w:rPr>
+        <w:t>;</w:t>
+      </w:r>
+      <w:r>
+        <w:rPr>
+          <w:rFonts w:ascii="Verdana" w:hAnsi="Verdana" w:cs="Segoe UI"/>
+          <w:sz w:val="22"/>
+          <w:szCs w:val="22"/>
+          <w:lang w:val="en-US"/>
+        </w:rPr>
+        <w:br/>
+        <w:t>&lt;Comment&gt;(opt)</w:t>
       </w:r>
     </w:p>
     <w:p>
@@ -11221,6 +11226,170 @@
           </w:p>
         </w:tc>
       </w:tr>
+      <w:tr>
+        <w:tc>
+          <w:tcPr>
+            <w:tcW w:w="1737" w:type="dxa"/>
+          </w:tcPr>
+          <w:p>
+            <w:pPr>
+              <w:pStyle w:val="NurText"/>
+              <w:rPr>
+                <w:rFonts w:ascii="Verdana" w:hAnsi="Verdana" w:cs="Segoe UI"/>
+                <w:sz w:val="22"/>
+                <w:szCs w:val="22"/>
+                <w:lang w:val="en-US"/>
+              </w:rPr>
+            </w:pPr>
+            <w:r>
+              <w:rPr>
+                <w:rFonts w:ascii="Verdana" w:hAnsi="Verdana" w:cs="Segoe UI"/>
+                <w:sz w:val="22"/>
+                <w:szCs w:val="22"/>
+                <w:lang w:val="en-US"/>
+              </w:rPr>
+              <w:t>SIDC</w:t>
+            </w:r>
+          </w:p>
+        </w:tc>
+        <w:tc>
+          <w:tcPr>
+            <w:tcW w:w="1270" w:type="dxa"/>
+          </w:tcPr>
+          <w:p>
+            <w:pPr>
+              <w:pStyle w:val="NurText"/>
+              <w:jc w:val="center"/>
+              <w:rPr>
+                <w:rFonts w:ascii="Verdana" w:hAnsi="Verdana" w:cs="Segoe UI"/>
+                <w:sz w:val="22"/>
+                <w:szCs w:val="22"/>
+                <w:lang w:val="en-US"/>
+              </w:rPr>
+            </w:pPr>
+            <w:r>
+              <w:rPr>
+                <w:rFonts w:ascii="Verdana" w:hAnsi="Verdana" w:cs="Segoe UI"/>
+                <w:sz w:val="22"/>
+                <w:szCs w:val="22"/>
+                <w:lang w:val="en-US"/>
+              </w:rPr>
+              <w:t>SIDC</w:t>
+            </w:r>
+          </w:p>
+        </w:tc>
+        <w:tc>
+          <w:tcPr>
+            <w:tcW w:w="9042" w:type="dxa"/>
+          </w:tcPr>
+          <w:p>
+            <w:pPr>
+              <w:pStyle w:val="NurText"/>
+              <w:rPr>
+                <w:rFonts w:ascii="Verdana" w:hAnsi="Verdana"/>
+                <w:sz w:val="22"/>
+                <w:szCs w:val="22"/>
+              </w:rPr>
+            </w:pPr>
+            <w:r>
+              <w:rPr>
+                <w:rFonts w:ascii="Verdana" w:hAnsi="Verdana" w:cs="Segoe UI"/>
+                <w:sz w:val="22"/>
+                <w:szCs w:val="22"/>
+                <w:lang w:val="en-US"/>
+              </w:rPr>
+              <w:t>Identification code</w:t>
+            </w:r>
+          </w:p>
+        </w:tc>
+      </w:tr>
+      <w:tr>
+        <w:tc>
+          <w:tcPr>
+            <w:tcW w:w="1737" w:type="dxa"/>
+          </w:tcPr>
+          <w:p>
+            <w:pPr>
+              <w:pStyle w:val="NurText"/>
+              <w:rPr>
+                <w:rFonts w:ascii="Verdana" w:hAnsi="Verdana" w:cs="Segoe UI"/>
+                <w:sz w:val="22"/>
+                <w:szCs w:val="22"/>
+                <w:lang w:val="en-US"/>
+              </w:rPr>
+            </w:pPr>
+            <w:r>
+              <w:rPr>
+                <w:rFonts w:ascii="Verdana" w:hAnsi="Verdana" w:cs="Segoe UI"/>
+                <w:sz w:val="22"/>
+                <w:szCs w:val="22"/>
+                <w:lang w:val="en-US"/>
+              </w:rPr>
+              <w:t>Comment</w:t>
+            </w:r>
+          </w:p>
+        </w:tc>
+        <w:tc>
+          <w:tcPr>
+            <w:tcW w:w="1270" w:type="dxa"/>
+          </w:tcPr>
+          <w:p>
+            <w:pPr>
+              <w:pStyle w:val="NurText"/>
+              <w:jc w:val="center"/>
+              <w:rPr>
+                <w:rFonts w:ascii="Verdana" w:hAnsi="Verdana" w:cs="Segoe UI"/>
+                <w:sz w:val="22"/>
+                <w:szCs w:val="22"/>
+                <w:lang w:val="en-US"/>
+              </w:rPr>
+            </w:pPr>
+            <w:r>
+              <w:rPr>
+                <w:rFonts w:ascii="Verdana" w:hAnsi="Verdana" w:cs="Segoe UI"/>
+                <w:sz w:val="22"/>
+                <w:szCs w:val="22"/>
+                <w:lang w:val="en-US"/>
+              </w:rPr>
+              <w:t>ASCII</w:t>
+            </w:r>
+          </w:p>
+        </w:tc>
+        <w:tc>
+          <w:tcPr>
+            <w:tcW w:w="9042" w:type="dxa"/>
+          </w:tcPr>
+          <w:p>
+            <w:pPr>
+              <w:pStyle w:val="NurText"/>
+              <w:rPr>
+                <w:rFonts w:ascii="Verdana" w:hAnsi="Verdana" w:cs="Segoe UI"/>
+                <w:sz w:val="22"/>
+                <w:szCs w:val="22"/>
+                <w:lang w:val="en-US"/>
+              </w:rPr>
+            </w:pPr>
+            <w:r>
+              <w:rPr>
+                <w:rFonts w:ascii="Verdana" w:hAnsi="Verdana" w:cs="Segoe UI"/>
+                <w:sz w:val="22"/>
+                <w:szCs w:val="22"/>
+                <w:lang w:val="en-US"/>
+              </w:rPr>
+              <w:t xml:space="preserve">Free text to the </w:t>
+            </w:r>
+            <w:r>
+              <w:rPr>
+                <w:rFonts w:ascii="Verdana" w:hAnsi="Verdana" w:cs="Segoe UI"/>
+                <w:sz w:val="22"/>
+                <w:szCs w:val="22"/>
+                <w:lang w:val="en-US"/>
+              </w:rPr>
+              <w:t>emission</w:t>
+            </w:r>
+          </w:p>
+        </w:tc>
+      </w:tr>
     </w:tbl>
     <w:p>
       <w:pPr>
@@ -11265,27 +11434,7 @@
           <w:szCs w:val="22"/>
           <w:lang w:val="en-US"/>
         </w:rPr>
-        <w:t>EMISSION;5E;661D4410;66A</w:t>
-      </w:r>
-      <w:proofErr w:type="gramStart"/>
-      <w:r>
-        <w:rPr>
-          <w:rFonts w:ascii="Verdana" w:hAnsi="Verdana" w:cs="Segoe UI"/>
-          <w:sz w:val="22"/>
-          <w:szCs w:val="22"/>
-          <w:lang w:val="en-US"/>
-        </w:rPr>
-        <w:t>3;R;;</w:t>
-      </w:r>
-      <w:proofErr w:type="gramEnd"/>
-      <w:r>
-        <w:rPr>
-          <w:rFonts w:ascii="Verdana" w:hAnsi="Verdana" w:cs="Segoe UI"/>
-          <w:sz w:val="22"/>
-          <w:szCs w:val="22"/>
-          <w:lang w:val="en-US"/>
-        </w:rPr>
-        <w:t>100;;53.32;8.11;0;54.51;8.15;0;8725000;20000;3;0;2;6</w:t>
+        <w:t>EMISSION;5E;661D4410;66A3;R;;100;;53.32;8.11;0;54.51;8.15;0;8725000;20000;3;0;2;6</w:t>
       </w:r>
       <w:r>
         <w:rPr>
@@ -11295,6 +11444,15 @@
           <w:lang w:val="en-US"/>
         </w:rPr>
         <w:t>;5;10233</w:t>
+      </w:r>
+      <w:r>
+        <w:rPr>
+          <w:rFonts w:ascii="Verdana" w:hAnsi="Verdana" w:cs="Segoe UI"/>
+          <w:sz w:val="22"/>
+          <w:szCs w:val="22"/>
+          <w:lang w:val="en-US"/>
+        </w:rPr>
+        <w:t>;SA-8</w:t>
       </w:r>
     </w:p>
     <w:p>
@@ -11326,27 +11484,7 @@
           <w:szCs w:val="22"/>
           <w:lang w:val="en-US"/>
         </w:rPr>
-        <w:t>EMISSION;5F;661D5410;66A</w:t>
-      </w:r>
-      <w:proofErr w:type="gramStart"/>
-      <w:r>
-        <w:rPr>
-          <w:rFonts w:ascii="Verdana" w:hAnsi="Verdana" w:cs="Segoe UI"/>
-          <w:sz w:val="22"/>
-          <w:szCs w:val="22"/>
-          <w:lang w:val="en-US"/>
-        </w:rPr>
-        <w:t>3;R;;</w:t>
-      </w:r>
-      <w:proofErr w:type="gramEnd"/>
-      <w:r>
-        <w:rPr>
-          <w:rFonts w:ascii="Verdana" w:hAnsi="Verdana" w:cs="Segoe UI"/>
-          <w:sz w:val="22"/>
-          <w:szCs w:val="22"/>
-          <w:lang w:val="en-US"/>
-        </w:rPr>
-        <w:t>101;;54.86;9.32;0;52.12;9.80;50;25725</w:t>
+        <w:t>EMISSION;5F;661D5410;66A3;R;;101;;54.86;9.32;0;52.12;9.80;50;25725</w:t>
       </w:r>
       <w:r>
         <w:rPr>
@@ -11683,36 +11821,16 @@
           <w:szCs w:val="22"/>
           <w:lang w:val="en-US"/>
         </w:rPr>
-        <w:t>peedThroughWater&gt;[m/</w:t>
-      </w:r>
-      <w:proofErr w:type="gramStart"/>
-      <w:r>
-        <w:rPr>
-          <w:rFonts w:ascii="Verdana" w:hAnsi="Verdana" w:cs="Segoe UI"/>
-          <w:sz w:val="22"/>
-          <w:szCs w:val="22"/>
-          <w:lang w:val="en-US"/>
-        </w:rPr>
-        <w:t>s]</w:t>
-      </w:r>
-      <w:r>
-        <w:rPr>
-          <w:rFonts w:ascii="Verdana" w:hAnsi="Verdana" w:cs="Segoe UI"/>
-          <w:sz w:val="22"/>
-          <w:szCs w:val="22"/>
-          <w:lang w:val="en-US"/>
-        </w:rPr>
-        <w:t>(</w:t>
-      </w:r>
-      <w:proofErr w:type="gramEnd"/>
-      <w:r>
-        <w:rPr>
-          <w:rFonts w:ascii="Verdana" w:hAnsi="Verdana" w:cs="Segoe UI"/>
-          <w:sz w:val="22"/>
-          <w:szCs w:val="22"/>
-          <w:lang w:val="en-US"/>
-        </w:rPr>
-        <w:t>opt)</w:t>
+        <w:t>peedThroughWater&gt;[m/s]</w:t>
+      </w:r>
+      <w:r>
+        <w:rPr>
+          <w:rFonts w:ascii="Verdana" w:hAnsi="Verdana" w:cs="Segoe UI"/>
+          <w:sz w:val="22"/>
+          <w:szCs w:val="22"/>
+          <w:lang w:val="en-US"/>
+        </w:rPr>
+        <w:t>(opt)</w:t>
       </w:r>
       <w:r>
         <w:rPr>
@@ -12333,27 +12451,7 @@
           <w:szCs w:val="22"/>
           <w:lang w:val="en-US"/>
         </w:rPr>
-        <w:t xml:space="preserve"> </w:t>
-      </w:r>
-      <w:proofErr w:type="gramStart"/>
-      <w:r>
-        <w:rPr>
-          <w:rFonts w:ascii="Verdana" w:hAnsi="Verdana" w:cs="Segoe UI"/>
-          <w:sz w:val="22"/>
-          <w:szCs w:val="22"/>
-          <w:lang w:val="en-US"/>
-        </w:rPr>
-        <w:t>METEO;AC</w:t>
-      </w:r>
-      <w:proofErr w:type="gramEnd"/>
-      <w:r>
-        <w:rPr>
-          <w:rFonts w:ascii="Verdana" w:hAnsi="Verdana" w:cs="Segoe UI"/>
-          <w:sz w:val="22"/>
-          <w:szCs w:val="22"/>
-          <w:lang w:val="en-US"/>
-        </w:rPr>
-        <w:t>;661D44C0;</w:t>
+        <w:t xml:space="preserve"> METEO;AC;661D44C0;</w:t>
       </w:r>
       <w:r>
         <w:rPr>
@@ -13400,25 +13498,14 @@
         </w:rPr>
         <w:t xml:space="preserve"> </w:t>
       </w:r>
-      <w:proofErr w:type="gramStart"/>
-      <w:r>
-        <w:rPr>
-          <w:rFonts w:ascii="Verdana" w:hAnsi="Verdana" w:cs="Segoe UI"/>
-          <w:sz w:val="22"/>
-          <w:szCs w:val="22"/>
-          <w:lang w:val="en-US"/>
-        </w:rPr>
-        <w:t>TEXT;D</w:t>
-      </w:r>
-      <w:proofErr w:type="gramEnd"/>
-      <w:r>
-        <w:rPr>
-          <w:rFonts w:ascii="Verdana" w:hAnsi="Verdana" w:cs="Segoe UI"/>
-          <w:sz w:val="22"/>
-          <w:szCs w:val="22"/>
-          <w:lang w:val="en-US"/>
-        </w:rPr>
-        <w:t>3;661D44</w:t>
+      <w:r>
+        <w:rPr>
+          <w:rFonts w:ascii="Verdana" w:hAnsi="Verdana" w:cs="Segoe UI"/>
+          <w:sz w:val="22"/>
+          <w:szCs w:val="22"/>
+          <w:lang w:val="en-US"/>
+        </w:rPr>
+        <w:t>TEXT;D3;661D44</w:t>
       </w:r>
       <w:r>
         <w:rPr>
@@ -13490,7 +13577,6 @@
         </w:rPr>
         <w:t xml:space="preserve">: </w:t>
       </w:r>
-      <w:proofErr w:type="gramStart"/>
       <w:r>
         <w:rPr>
           <w:rFonts w:ascii="Verdana" w:hAnsi="Verdana" w:cs="Segoe UI"/>
@@ -13500,7 +13586,6 @@
         </w:rPr>
         <w:t>TEXT;D</w:t>
       </w:r>
-      <w:proofErr w:type="gramEnd"/>
       <w:r>
         <w:rPr>
           <w:rFonts w:ascii="Verdana" w:hAnsi="Verdana" w:cs="Segoe UI"/>
@@ -13589,7 +13674,6 @@
         </w:rPr>
         <w:t xml:space="preserve">: </w:t>
       </w:r>
-      <w:proofErr w:type="gramStart"/>
       <w:r>
         <w:rPr>
           <w:rFonts w:ascii="Verdana" w:hAnsi="Verdana" w:cs="Segoe UI"/>
@@ -13599,7 +13683,6 @@
         </w:rPr>
         <w:t>TEXT;D</w:t>
       </w:r>
-      <w:proofErr w:type="gramEnd"/>
       <w:r>
         <w:rPr>
           <w:rFonts w:ascii="Verdana" w:hAnsi="Verdana" w:cs="Segoe UI"/>
@@ -13688,7 +13771,6 @@
         </w:rPr>
         <w:t xml:space="preserve">: </w:t>
       </w:r>
-      <w:proofErr w:type="gramStart"/>
       <w:r>
         <w:rPr>
           <w:rFonts w:ascii="Verdana" w:hAnsi="Verdana" w:cs="Segoe UI"/>
@@ -13698,7 +13780,6 @@
         </w:rPr>
         <w:t>TEXT;D</w:t>
       </w:r>
-      <w:proofErr w:type="gramEnd"/>
       <w:r>
         <w:rPr>
           <w:rFonts w:ascii="Verdana" w:hAnsi="Verdana" w:cs="Segoe UI"/>
@@ -13904,27 +13985,7 @@
           <w:szCs w:val="22"/>
           <w:lang w:val="en-US"/>
         </w:rPr>
-        <w:t xml:space="preserve"> Which camera is assigned to which number and what camera modes are available have to be defined specifically for every use case depending on the sensor </w:t>
-      </w:r>
-      <w:proofErr w:type="gramStart"/>
-      <w:r>
-        <w:rPr>
-          <w:rFonts w:ascii="Verdana" w:hAnsi="Verdana" w:cs="Segoe UI"/>
-          <w:sz w:val="22"/>
-          <w:szCs w:val="22"/>
-          <w:lang w:val="en-US"/>
-        </w:rPr>
-        <w:t>platform.</w:t>
-      </w:r>
-      <w:proofErr w:type="gramEnd"/>
-      <w:r>
-        <w:rPr>
-          <w:rFonts w:ascii="Verdana" w:hAnsi="Verdana" w:cs="Segoe UI"/>
-          <w:sz w:val="22"/>
-          <w:szCs w:val="22"/>
-          <w:lang w:val="en-US"/>
-        </w:rPr>
-        <w:t xml:space="preserve"> The same is applies for the kind of action.</w:t>
+        <w:t xml:space="preserve"> Which camera is assigned to which number and what camera modes are available have to be defined specifically for every use case depending on the sensor platform. The same is applies for the kind of action.</w:t>
       </w:r>
     </w:p>
     <w:p>
@@ -14981,17 +15042,7 @@
                 <w:szCs w:val="22"/>
                 <w:lang w:val="en-US"/>
               </w:rPr>
-              <w:t>&gt;[</w:t>
-            </w:r>
-            <w:proofErr w:type="gramStart"/>
-            <w:r>
-              <w:rPr>
-                <w:rFonts w:ascii="Verdana" w:hAnsi="Verdana" w:cs="Segoe UI"/>
-                <w:sz w:val="22"/>
-                <w:szCs w:val="22"/>
-                <w:lang w:val="en-US"/>
-              </w:rPr>
-              <w:t>°]</w:t>
+              <w:t>&gt;[°]</w:t>
             </w:r>
             <w:r>
               <w:rPr>
@@ -15009,17 +15060,7 @@
                 <w:szCs w:val="22"/>
                 <w:lang w:val="en-US"/>
               </w:rPr>
-              <w:t>&lt;</w:t>
-            </w:r>
-            <w:proofErr w:type="gramEnd"/>
-            <w:r>
-              <w:rPr>
-                <w:rFonts w:ascii="Verdana" w:hAnsi="Verdana" w:cs="Segoe UI"/>
-                <w:sz w:val="22"/>
-                <w:szCs w:val="22"/>
-                <w:lang w:val="en-US"/>
-              </w:rPr>
-              <w:t>Long</w:t>
+              <w:t>&lt;Long</w:t>
             </w:r>
             <w:r>
               <w:rPr>
@@ -15214,17 +15255,7 @@
                 <w:szCs w:val="22"/>
                 <w:lang w:val="en-US"/>
               </w:rPr>
-              <w:t>[</w:t>
-            </w:r>
-            <w:proofErr w:type="gramStart"/>
-            <w:r>
-              <w:rPr>
-                <w:rFonts w:ascii="Verdana" w:hAnsi="Verdana" w:cs="Segoe UI"/>
-                <w:sz w:val="22"/>
-                <w:szCs w:val="22"/>
-                <w:lang w:val="en-US"/>
-              </w:rPr>
-              <w:t>°]</w:t>
+              <w:t>[°]</w:t>
             </w:r>
             <w:r>
               <w:rPr>
@@ -15242,17 +15273,7 @@
                 <w:szCs w:val="22"/>
                 <w:lang w:val="en-US"/>
               </w:rPr>
-              <w:t>&lt;</w:t>
-            </w:r>
-            <w:proofErr w:type="gramEnd"/>
-            <w:r>
-              <w:rPr>
-                <w:rFonts w:ascii="Verdana" w:hAnsi="Verdana" w:cs="Segoe UI"/>
-                <w:sz w:val="22"/>
-                <w:szCs w:val="22"/>
-                <w:lang w:val="en-US"/>
-              </w:rPr>
-              <w:t>Long</w:t>
+              <w:t>&lt;Long</w:t>
             </w:r>
             <w:r>
               <w:rPr>
@@ -15651,19 +15672,8 @@
                 <w:szCs w:val="22"/>
                 <w:lang w:val="en-US"/>
               </w:rPr>
-              <w:t xml:space="preserve">umber of </w:t>
-            </w:r>
-            <w:proofErr w:type="gramStart"/>
-            <w:r>
-              <w:rPr>
-                <w:rFonts w:ascii="Verdana" w:hAnsi="Verdana" w:cs="Segoe UI"/>
-                <w:sz w:val="22"/>
-                <w:szCs w:val="22"/>
-                <w:lang w:val="en-US"/>
-              </w:rPr>
-              <w:t>camera</w:t>
-            </w:r>
-            <w:proofErr w:type="gramEnd"/>
+              <w:t>umber of camera</w:t>
+            </w:r>
             <w:r>
               <w:rPr>
                 <w:rFonts w:ascii="Verdana" w:hAnsi="Verdana" w:cs="Segoe UI"/>
@@ -15831,19 +15841,8 @@
                 <w:szCs w:val="22"/>
                 <w:lang w:val="en-US"/>
               </w:rPr>
-              <w:t xml:space="preserve">umber of </w:t>
-            </w:r>
-            <w:proofErr w:type="gramStart"/>
-            <w:r>
-              <w:rPr>
-                <w:rFonts w:ascii="Verdana" w:hAnsi="Verdana" w:cs="Segoe UI"/>
-                <w:sz w:val="22"/>
-                <w:szCs w:val="22"/>
-                <w:lang w:val="en-US"/>
-              </w:rPr>
-              <w:t>camera</w:t>
-            </w:r>
-            <w:proofErr w:type="gramEnd"/>
+              <w:t>umber of camera</w:t>
+            </w:r>
             <w:r>
               <w:rPr>
                 <w:rFonts w:ascii="Verdana" w:hAnsi="Verdana" w:cs="Segoe UI"/>
@@ -16011,19 +16010,8 @@
                 <w:szCs w:val="22"/>
                 <w:lang w:val="en-US"/>
               </w:rPr>
-              <w:t xml:space="preserve">umber of </w:t>
-            </w:r>
-            <w:proofErr w:type="gramStart"/>
-            <w:r>
-              <w:rPr>
-                <w:rFonts w:ascii="Verdana" w:hAnsi="Verdana" w:cs="Segoe UI"/>
-                <w:sz w:val="22"/>
-                <w:szCs w:val="22"/>
-                <w:lang w:val="en-US"/>
-              </w:rPr>
-              <w:t>camera</w:t>
-            </w:r>
-            <w:proofErr w:type="gramEnd"/>
+              <w:t>umber of camera</w:t>
+            </w:r>
             <w:r>
               <w:rPr>
                 <w:rFonts w:ascii="Verdana" w:hAnsi="Verdana" w:cs="Segoe UI"/>
@@ -16342,27 +16330,7 @@
           <w:szCs w:val="22"/>
           <w:lang w:val="en-US"/>
         </w:rPr>
-        <w:t>COMMAND;27;661D44C</w:t>
-      </w:r>
-      <w:proofErr w:type="gramStart"/>
-      <w:r>
-        <w:rPr>
-          <w:rFonts w:ascii="Verdana" w:hAnsi="Verdana" w:cs="Segoe UI"/>
-          <w:sz w:val="22"/>
-          <w:szCs w:val="22"/>
-          <w:lang w:val="en-US"/>
-        </w:rPr>
-        <w:t>0;E</w:t>
-      </w:r>
-      <w:proofErr w:type="gramEnd"/>
-      <w:r>
-        <w:rPr>
-          <w:rFonts w:ascii="Verdana" w:hAnsi="Verdana" w:cs="Segoe UI"/>
-          <w:sz w:val="22"/>
-          <w:szCs w:val="22"/>
-          <w:lang w:val="en-US"/>
-        </w:rPr>
-        <w:t>4B3;C;</w:t>
+        <w:t>COMMAND;27;661D44C0;E4B3;C;</w:t>
       </w:r>
       <w:r>
         <w:rPr>
@@ -16441,27 +16409,7 @@
           <w:szCs w:val="22"/>
           <w:lang w:val="en-US"/>
         </w:rPr>
-        <w:t>;661D44C</w:t>
-      </w:r>
-      <w:proofErr w:type="gramStart"/>
-      <w:r>
-        <w:rPr>
-          <w:rFonts w:ascii="Verdana" w:hAnsi="Verdana" w:cs="Segoe UI"/>
-          <w:sz w:val="22"/>
-          <w:szCs w:val="22"/>
-          <w:lang w:val="en-US"/>
-        </w:rPr>
-        <w:t>0;E</w:t>
-      </w:r>
-      <w:proofErr w:type="gramEnd"/>
-      <w:r>
-        <w:rPr>
-          <w:rFonts w:ascii="Verdana" w:hAnsi="Verdana" w:cs="Segoe UI"/>
-          <w:sz w:val="22"/>
-          <w:szCs w:val="22"/>
-          <w:lang w:val="en-US"/>
-        </w:rPr>
-        <w:t>4B3;C;</w:t>
+        <w:t>;661D44C0;E4B3;C;</w:t>
       </w:r>
       <w:r>
         <w:rPr>
@@ -16520,27 +16468,7 @@
           <w:szCs w:val="22"/>
           <w:lang w:val="en-US"/>
         </w:rPr>
-        <w:t>COMMAND;29;661D44C</w:t>
-      </w:r>
-      <w:proofErr w:type="gramStart"/>
-      <w:r>
-        <w:rPr>
-          <w:rFonts w:ascii="Verdana" w:hAnsi="Verdana" w:cs="Segoe UI"/>
-          <w:sz w:val="22"/>
-          <w:szCs w:val="22"/>
-          <w:lang w:val="en-US"/>
-        </w:rPr>
-        <w:t>0;E</w:t>
-      </w:r>
-      <w:proofErr w:type="gramEnd"/>
-      <w:r>
-        <w:rPr>
-          <w:rFonts w:ascii="Verdana" w:hAnsi="Verdana" w:cs="Segoe UI"/>
-          <w:sz w:val="22"/>
-          <w:szCs w:val="22"/>
-          <w:lang w:val="en-US"/>
-        </w:rPr>
-        <w:t>4B3;C;TRUE;;4;10.0.0.1</w:t>
+        <w:t>COMMAND;29;661D44C0;E4B3;C;TRUE;;4;10.0.0.1</w:t>
       </w:r>
     </w:p>
     <w:p>
@@ -17119,17 +17047,7 @@
                 <w:szCs w:val="22"/>
                 <w:lang w:val="en-US"/>
               </w:rPr>
-              <w:t>&gt;[</w:t>
-            </w:r>
-            <w:proofErr w:type="gramStart"/>
-            <w:r>
-              <w:rPr>
-                <w:rFonts w:ascii="Verdana" w:hAnsi="Verdana" w:cs="Segoe UI"/>
-                <w:sz w:val="22"/>
-                <w:szCs w:val="22"/>
-                <w:lang w:val="en-US"/>
-              </w:rPr>
-              <w:t>°]</w:t>
+              <w:t>&gt;[°]</w:t>
             </w:r>
             <w:r>
               <w:rPr>
@@ -17147,17 +17065,7 @@
                 <w:szCs w:val="22"/>
                 <w:lang w:val="en-US"/>
               </w:rPr>
-              <w:t>&lt;</w:t>
-            </w:r>
-            <w:proofErr w:type="gramEnd"/>
-            <w:r>
-              <w:rPr>
-                <w:rFonts w:ascii="Verdana" w:hAnsi="Verdana" w:cs="Segoe UI"/>
-                <w:sz w:val="22"/>
-                <w:szCs w:val="22"/>
-                <w:lang w:val="en-US"/>
-              </w:rPr>
-              <w:t>Long</w:t>
+              <w:t>&lt;Long</w:t>
             </w:r>
             <w:r>
               <w:rPr>
@@ -17344,17 +17252,7 @@
                 <w:szCs w:val="22"/>
                 <w:lang w:val="en-US"/>
               </w:rPr>
-              <w:t>[°</w:t>
-            </w:r>
-            <w:proofErr w:type="gramStart"/>
-            <w:r>
-              <w:rPr>
-                <w:rFonts w:ascii="Verdana" w:hAnsi="Verdana" w:cs="Segoe UI"/>
-                <w:sz w:val="22"/>
-                <w:szCs w:val="22"/>
-                <w:lang w:val="en-US"/>
-              </w:rPr>
-              <w:t>]</w:t>
+              <w:t>[°]</w:t>
             </w:r>
             <w:r>
               <w:rPr>
@@ -17372,17 +17270,7 @@
                 <w:szCs w:val="22"/>
                 <w:lang w:val="en-US"/>
               </w:rPr>
-              <w:t>&lt;</w:t>
-            </w:r>
-            <w:proofErr w:type="gramEnd"/>
-            <w:r>
-              <w:rPr>
-                <w:rFonts w:ascii="Verdana" w:hAnsi="Verdana" w:cs="Segoe UI"/>
-                <w:sz w:val="22"/>
-                <w:szCs w:val="22"/>
-                <w:lang w:val="en-US"/>
-              </w:rPr>
-              <w:t>L</w:t>
+              <w:t>&lt;L</w:t>
             </w:r>
             <w:r>
               <w:rPr>
@@ -17577,17 +17465,7 @@
                 <w:szCs w:val="22"/>
                 <w:lang w:val="en-US"/>
               </w:rPr>
-              <w:t>[°</w:t>
-            </w:r>
-            <w:proofErr w:type="gramStart"/>
-            <w:r>
-              <w:rPr>
-                <w:rFonts w:ascii="Verdana" w:hAnsi="Verdana" w:cs="Segoe UI"/>
-                <w:sz w:val="22"/>
-                <w:szCs w:val="22"/>
-                <w:lang w:val="en-US"/>
-              </w:rPr>
-              <w:t>]</w:t>
+              <w:t>[°]</w:t>
             </w:r>
             <w:r>
               <w:rPr>
@@ -17605,17 +17483,7 @@
                 <w:szCs w:val="22"/>
                 <w:lang w:val="en-US"/>
               </w:rPr>
-              <w:t>&lt;</w:t>
-            </w:r>
-            <w:proofErr w:type="gramEnd"/>
-            <w:r>
-              <w:rPr>
-                <w:rFonts w:ascii="Verdana" w:hAnsi="Verdana" w:cs="Segoe UI"/>
-                <w:sz w:val="22"/>
-                <w:szCs w:val="22"/>
-                <w:lang w:val="en-US"/>
-              </w:rPr>
-              <w:t>L</w:t>
+              <w:t>&lt;L</w:t>
             </w:r>
             <w:r>
               <w:rPr>
@@ -17801,17 +17669,7 @@
                 <w:szCs w:val="22"/>
                 <w:lang w:val="en-US"/>
               </w:rPr>
-              <w:t>ngle&gt;[</w:t>
-            </w:r>
-            <w:proofErr w:type="gramStart"/>
-            <w:r>
-              <w:rPr>
-                <w:rFonts w:ascii="Verdana" w:hAnsi="Verdana" w:cs="Segoe UI"/>
-                <w:sz w:val="22"/>
-                <w:szCs w:val="22"/>
-                <w:lang w:val="en-US"/>
-              </w:rPr>
-              <w:t>°]</w:t>
+              <w:t>ngle&gt;[°]</w:t>
             </w:r>
             <w:r>
               <w:rPr>
@@ -17829,17 +17687,7 @@
                 <w:szCs w:val="22"/>
                 <w:lang w:val="en-US"/>
               </w:rPr>
-              <w:t>&lt;</w:t>
-            </w:r>
-            <w:proofErr w:type="gramEnd"/>
-            <w:r>
-              <w:rPr>
-                <w:rFonts w:ascii="Verdana" w:hAnsi="Verdana" w:cs="Segoe UI"/>
-                <w:sz w:val="22"/>
-                <w:szCs w:val="22"/>
-                <w:lang w:val="en-US"/>
-              </w:rPr>
-              <w:t>Lati</w:t>
+              <w:t>&lt;Lati</w:t>
             </w:r>
             <w:r>
               <w:rPr>
@@ -18463,17 +18311,7 @@
                 <w:szCs w:val="22"/>
                 <w:lang w:val="en-US"/>
               </w:rPr>
-              <w:t>&gt;[</w:t>
-            </w:r>
-            <w:proofErr w:type="gramStart"/>
-            <w:r>
-              <w:rPr>
-                <w:rFonts w:ascii="Verdana" w:hAnsi="Verdana" w:cs="Segoe UI"/>
-                <w:sz w:val="22"/>
-                <w:szCs w:val="22"/>
-                <w:lang w:val="en-US"/>
-              </w:rPr>
-              <w:t>°]</w:t>
+              <w:t>&gt;[°]</w:t>
             </w:r>
             <w:r>
               <w:rPr>
@@ -18491,17 +18329,7 @@
                 <w:szCs w:val="22"/>
                 <w:lang w:val="en-US"/>
               </w:rPr>
-              <w:t>&lt;</w:t>
-            </w:r>
-            <w:proofErr w:type="gramEnd"/>
-            <w:r>
-              <w:rPr>
-                <w:rFonts w:ascii="Verdana" w:hAnsi="Verdana" w:cs="Segoe UI"/>
-                <w:sz w:val="22"/>
-                <w:szCs w:val="22"/>
-                <w:lang w:val="en-US"/>
-              </w:rPr>
-              <w:t>Long</w:t>
+              <w:t>&lt;Long</w:t>
             </w:r>
             <w:r>
               <w:rPr>
@@ -18714,17 +18542,7 @@
                 <w:szCs w:val="22"/>
                 <w:lang w:val="en-US"/>
               </w:rPr>
-              <w:t>atitude&gt;[</w:t>
-            </w:r>
-            <w:proofErr w:type="gramStart"/>
-            <w:r>
-              <w:rPr>
-                <w:rFonts w:ascii="Verdana" w:hAnsi="Verdana" w:cs="Segoe UI"/>
-                <w:sz w:val="22"/>
-                <w:szCs w:val="22"/>
-                <w:lang w:val="en-US"/>
-              </w:rPr>
-              <w:t>°]</w:t>
+              <w:t>atitude&gt;[°]</w:t>
             </w:r>
             <w:r>
               <w:rPr>
@@ -18744,7 +18562,6 @@
               </w:rPr>
               <w:t>&lt;</w:t>
             </w:r>
-            <w:proofErr w:type="gramEnd"/>
             <w:r>
               <w:rPr>
                 <w:rFonts w:ascii="Verdana" w:hAnsi="Verdana" w:cs="Segoe UI"/>
@@ -19429,19 +19246,8 @@
                 <w:szCs w:val="22"/>
                 <w:lang w:val="en-US"/>
               </w:rPr>
-              <w:t>atitude&gt;[</w:t>
-            </w:r>
-            <w:proofErr w:type="gramStart"/>
-            <w:r>
-              <w:rPr>
-                <w:rFonts w:ascii="Verdana" w:hAnsi="Verdana" w:cs="Segoe UI"/>
-                <w:sz w:val="22"/>
-                <w:szCs w:val="22"/>
-                <w:lang w:val="en-US"/>
-              </w:rPr>
-              <w:t>°];&lt;</w:t>
-            </w:r>
-            <w:proofErr w:type="gramEnd"/>
+              <w:t>atitude&gt;[°];&lt;</w:t>
+            </w:r>
             <w:r>
               <w:rPr>
                 <w:rFonts w:ascii="Verdana" w:hAnsi="Verdana" w:cs="Segoe UI"/>
@@ -19868,27 +19674,7 @@
           <w:szCs w:val="22"/>
           <w:lang w:val="en-US"/>
         </w:rPr>
-        <w:t>GRAPHIC;77;661D64C0;910</w:t>
-      </w:r>
-      <w:proofErr w:type="gramStart"/>
-      <w:r>
-        <w:rPr>
-          <w:rFonts w:ascii="Verdana" w:hAnsi="Verdana" w:cs="Segoe UI"/>
-          <w:sz w:val="22"/>
-          <w:szCs w:val="22"/>
-          <w:lang w:val="en-US"/>
-        </w:rPr>
-        <w:t>E;U;;</w:t>
-      </w:r>
-      <w:proofErr w:type="gramEnd"/>
-      <w:r>
-        <w:rPr>
-          <w:rFonts w:ascii="Verdana" w:hAnsi="Verdana" w:cs="Segoe UI"/>
-          <w:sz w:val="22"/>
-          <w:szCs w:val="22"/>
-          <w:lang w:val="en-US"/>
-        </w:rPr>
-        <w:t>0;1;FF0000;StartPoint;54.23;12.86</w:t>
+        <w:t>GRAPHIC;77;661D64C0;910E;U;;0;1;FF0000;StartPoint;54.23;12.86</w:t>
       </w:r>
     </w:p>
     <w:p>
@@ -19931,27 +19717,7 @@
           <w:szCs w:val="22"/>
           <w:lang w:val="en-US"/>
         </w:rPr>
-        <w:t>GRAPHIC;77;661D64C0;910</w:t>
-      </w:r>
-      <w:proofErr w:type="gramStart"/>
-      <w:r>
-        <w:rPr>
-          <w:rFonts w:ascii="Verdana" w:hAnsi="Verdana" w:cs="Segoe UI"/>
-          <w:sz w:val="22"/>
-          <w:szCs w:val="22"/>
-          <w:lang w:val="en-US"/>
-        </w:rPr>
-        <w:t>E;U;;</w:t>
-      </w:r>
-      <w:proofErr w:type="gramEnd"/>
-      <w:r>
-        <w:rPr>
-          <w:rFonts w:ascii="Verdana" w:hAnsi="Verdana" w:cs="Segoe UI"/>
-          <w:sz w:val="22"/>
-          <w:szCs w:val="22"/>
-          <w:lang w:val="en-US"/>
-        </w:rPr>
-        <w:t>1;1;808080;Transit;54.23,12.86#54.30,12.9#54.55,13.3</w:t>
+        <w:t>GRAPHIC;77;661D64C0;910E;U;;1;1;808080;Transit;54.23,12.86#54.30,12.9#54.55,13.3</w:t>
       </w:r>
     </w:p>
     <w:p>
@@ -19994,27 +19760,7 @@
           <w:szCs w:val="22"/>
           <w:lang w:val="en-US"/>
         </w:rPr>
-        <w:t>GRAPHIC;79;661D62C0;910</w:t>
-      </w:r>
-      <w:proofErr w:type="gramStart"/>
-      <w:r>
-        <w:rPr>
-          <w:rFonts w:ascii="Verdana" w:hAnsi="Verdana" w:cs="Segoe UI"/>
-          <w:sz w:val="22"/>
-          <w:szCs w:val="22"/>
-          <w:lang w:val="en-US"/>
-        </w:rPr>
-        <w:t>E;U;;</w:t>
-      </w:r>
-      <w:proofErr w:type="gramEnd"/>
-      <w:r>
-        <w:rPr>
-          <w:rFonts w:ascii="Verdana" w:hAnsi="Verdana" w:cs="Segoe UI"/>
-          <w:sz w:val="22"/>
-          <w:szCs w:val="22"/>
-          <w:lang w:val="en-US"/>
-        </w:rPr>
-        <w:t>8;1;FF8000;Area A;10000;53.43;9.45</w:t>
+        <w:t>GRAPHIC;79;661D62C0;910E;U;;8;1;FF8000;Area A;10000;53.43;9.45</w:t>
       </w:r>
     </w:p>
     <w:p>
@@ -21872,17 +21618,7 @@
           <w:szCs w:val="22"/>
           <w:lang w:val="en-US"/>
         </w:rPr>
-        <w:t>5;661D44C0;75</w:t>
-      </w:r>
-      <w:proofErr w:type="gramStart"/>
-      <w:r>
-        <w:rPr>
-          <w:rFonts w:ascii="Verdana" w:hAnsi="Verdana" w:cs="Segoe UI"/>
-          <w:sz w:val="22"/>
-          <w:szCs w:val="22"/>
-          <w:lang w:val="en-US"/>
-        </w:rPr>
-        <w:t>DA;U;</w:t>
+        <w:t>5;661D44C0;75DA;U;</w:t>
       </w:r>
       <w:r>
         <w:rPr>
@@ -21893,7 +21629,6 @@
         </w:rPr>
         <w:t>;</w:t>
       </w:r>
-      <w:proofErr w:type="gramEnd"/>
       <w:r>
         <w:rPr>
           <w:rFonts w:ascii="Verdana" w:hAnsi="Verdana" w:cs="Segoe UI"/>
@@ -21963,17 +21698,7 @@
           <w:szCs w:val="22"/>
           <w:lang w:val="en-US"/>
         </w:rPr>
-        <w:t xml:space="preserve"> STATUS;16;661D64C0;129</w:t>
-      </w:r>
-      <w:proofErr w:type="gramStart"/>
-      <w:r>
-        <w:rPr>
-          <w:rFonts w:ascii="Verdana" w:hAnsi="Verdana" w:cs="Segoe UI"/>
-          <w:sz w:val="22"/>
-          <w:szCs w:val="22"/>
-          <w:lang w:val="en-US"/>
-        </w:rPr>
-        <w:t>E;R;</w:t>
+        <w:t xml:space="preserve"> STATUS;16;661D64C0;129E;R;</w:t>
       </w:r>
       <w:r>
         <w:rPr>
@@ -21984,7 +21709,6 @@
         </w:rPr>
         <w:t>;</w:t>
       </w:r>
-      <w:proofErr w:type="gramEnd"/>
       <w:r>
         <w:rPr>
           <w:rFonts w:ascii="Verdana" w:hAnsi="Verdana" w:cs="Segoe UI"/>
@@ -22110,19 +21834,8 @@
           <w:szCs w:val="22"/>
           <w:lang w:val="en-US"/>
         </w:rPr>
-        <w:t>;661D64C0;129</w:t>
-      </w:r>
-      <w:proofErr w:type="gramStart"/>
-      <w:r>
-        <w:rPr>
-          <w:rFonts w:ascii="Verdana" w:hAnsi="Verdana" w:cs="Segoe UI"/>
-          <w:sz w:val="22"/>
-          <w:szCs w:val="22"/>
-          <w:lang w:val="en-US"/>
-        </w:rPr>
-        <w:t>E;R;;</w:t>
-      </w:r>
-      <w:proofErr w:type="gramEnd"/>
+        <w:t>;661D64C0;129E;R;;</w:t>
+      </w:r>
       <w:r>
         <w:rPr>
           <w:rFonts w:ascii="Verdana" w:hAnsi="Verdana" w:cs="Segoe UI"/>
@@ -22480,17 +22193,7 @@
           <w:szCs w:val="22"/>
           <w:lang w:val="en-US"/>
         </w:rPr>
-        <w:t>&lt;Classification</w:t>
-      </w:r>
-      <w:proofErr w:type="gramStart"/>
-      <w:r>
-        <w:rPr>
-          <w:rFonts w:ascii="Verdana" w:hAnsi="Verdana" w:cs="Segoe UI"/>
-          <w:sz w:val="22"/>
-          <w:szCs w:val="22"/>
-          <w:lang w:val="en-US"/>
-        </w:rPr>
-        <w:t>&gt;</w:t>
+        <w:t>&lt;Classification&gt;</w:t>
       </w:r>
       <w:r>
         <w:rPr>
@@ -22519,7 +22222,6 @@
         </w:rPr>
         <w:t>&lt;</w:t>
       </w:r>
-      <w:proofErr w:type="gramEnd"/>
       <w:r>
         <w:rPr>
           <w:rFonts w:ascii="Verdana" w:hAnsi="Verdana" w:cs="Segoe UI"/>
@@ -23012,17 +22714,7 @@
           <w:szCs w:val="22"/>
           <w:lang w:val="en-US"/>
         </w:rPr>
-        <w:t>;18;661D64C0;129</w:t>
-      </w:r>
-      <w:proofErr w:type="gramStart"/>
-      <w:r>
-        <w:rPr>
-          <w:rFonts w:ascii="Verdana" w:hAnsi="Verdana" w:cs="Segoe UI"/>
-          <w:sz w:val="22"/>
-          <w:szCs w:val="22"/>
-          <w:lang w:val="en-US"/>
-        </w:rPr>
-        <w:t>E;R</w:t>
+        <w:t>;18;661D64C0;129E;R</w:t>
       </w:r>
       <w:r>
         <w:rPr>
@@ -23042,7 +22734,6 @@
         </w:rPr>
         <w:t>;</w:t>
       </w:r>
-      <w:proofErr w:type="gramEnd"/>
       <w:r>
         <w:rPr>
           <w:rFonts w:ascii="Verdana" w:hAnsi="Verdana" w:cs="Segoe UI"/>
@@ -23231,27 +22922,7 @@
           <w:szCs w:val="22"/>
           <w:lang w:val="en-US"/>
         </w:rPr>
-        <w:t xml:space="preserve"> A heartbeat message has an empty acknowledgement flag, </w:t>
-      </w:r>
-      <w:proofErr w:type="gramStart"/>
-      <w:r>
-        <w:rPr>
-          <w:rFonts w:ascii="Verdana" w:hAnsi="Verdana" w:cs="Segoe UI"/>
-          <w:sz w:val="22"/>
-          <w:szCs w:val="22"/>
-          <w:lang w:val="en-US"/>
-        </w:rPr>
-        <w:t>cause</w:t>
-      </w:r>
-      <w:proofErr w:type="gramEnd"/>
-      <w:r>
-        <w:rPr>
-          <w:rFonts w:ascii="Verdana" w:hAnsi="Verdana" w:cs="Segoe UI"/>
-          <w:sz w:val="22"/>
-          <w:szCs w:val="22"/>
-          <w:lang w:val="en-US"/>
-        </w:rPr>
-        <w:t xml:space="preserve"> you cannot request one for it.</w:t>
+        <w:t xml:space="preserve"> A heartbeat message has an empty acknowledgement flag, cause you cannot request one for it.</w:t>
       </w:r>
       <w:r>
         <w:rPr>
@@ -23421,17 +23092,7 @@
           <w:szCs w:val="22"/>
           <w:lang w:val="en-US"/>
         </w:rPr>
-        <w:t>&lt;Classification</w:t>
-      </w:r>
-      <w:proofErr w:type="gramStart"/>
-      <w:r>
-        <w:rPr>
-          <w:rFonts w:ascii="Verdana" w:hAnsi="Verdana" w:cs="Segoe UI"/>
-          <w:sz w:val="22"/>
-          <w:szCs w:val="22"/>
-          <w:lang w:val="en-US"/>
-        </w:rPr>
-        <w:t>&gt;;;</w:t>
+        <w:t>&lt;Classification&gt;;;</w:t>
       </w:r>
       <w:r>
         <w:rPr>
@@ -23442,7 +23103,6 @@
         </w:rPr>
         <w:t>&lt;</w:t>
       </w:r>
-      <w:proofErr w:type="gramEnd"/>
       <w:r>
         <w:rPr>
           <w:rFonts w:ascii="Verdana" w:hAnsi="Verdana" w:cs="Segoe UI"/>
@@ -23654,17 +23314,7 @@
           <w:szCs w:val="22"/>
           <w:lang w:val="en-US"/>
         </w:rPr>
-        <w:t>;42;661D5420;89</w:t>
-      </w:r>
-      <w:proofErr w:type="gramStart"/>
-      <w:r>
-        <w:rPr>
-          <w:rFonts w:ascii="Verdana" w:hAnsi="Verdana" w:cs="Segoe UI"/>
-          <w:sz w:val="22"/>
-          <w:szCs w:val="22"/>
-          <w:lang w:val="en-US"/>
-        </w:rPr>
-        <w:t>AD;</w:t>
+        <w:t>;42;661D5420;89AD;</w:t>
       </w:r>
       <w:r>
         <w:rPr>
@@ -23675,7 +23325,6 @@
         </w:rPr>
         <w:t>U;;</w:t>
       </w:r>
-      <w:proofErr w:type="gramEnd"/>
       <w:r>
         <w:rPr>
           <w:rFonts w:ascii="Verdana" w:hAnsi="Verdana" w:cs="Segoe UI"/>
@@ -23726,27 +23375,7 @@
           <w:szCs w:val="22"/>
           <w:lang w:val="en-US"/>
         </w:rPr>
-        <w:t xml:space="preserve"> </w:t>
-      </w:r>
-      <w:proofErr w:type="gramStart"/>
-      <w:r>
-        <w:rPr>
-          <w:rFonts w:ascii="Verdana" w:hAnsi="Verdana" w:cs="Segoe UI"/>
-          <w:sz w:val="22"/>
-          <w:szCs w:val="22"/>
-          <w:lang w:val="en-US"/>
-        </w:rPr>
-        <w:t>HEARTBEAT;43;;</w:t>
-      </w:r>
-      <w:proofErr w:type="gramEnd"/>
-      <w:r>
-        <w:rPr>
-          <w:rFonts w:ascii="Verdana" w:hAnsi="Verdana" w:cs="Segoe UI"/>
-          <w:sz w:val="22"/>
-          <w:szCs w:val="22"/>
-          <w:lang w:val="en-US"/>
-        </w:rPr>
-        <w:t>1022</w:t>
+        <w:t xml:space="preserve"> HEARTBEAT;43;;1022</w:t>
       </w:r>
     </w:p>
     <w:p>
@@ -24792,17 +24421,7 @@
           <w:szCs w:val="22"/>
           <w:lang w:val="en-US"/>
         </w:rPr>
-        <w:t>;5E;661D4410;66A</w:t>
-      </w:r>
-      <w:proofErr w:type="gramStart"/>
-      <w:r>
-        <w:rPr>
-          <w:rFonts w:ascii="Verdana" w:hAnsi="Verdana" w:cs="Segoe UI"/>
-          <w:sz w:val="22"/>
-          <w:szCs w:val="22"/>
-          <w:lang w:val="en-US"/>
-        </w:rPr>
-        <w:t>3;R;</w:t>
+        <w:t>;5E;661D4410;66A3;R;</w:t>
       </w:r>
       <w:r>
         <w:rPr>
@@ -24813,7 +24432,6 @@
         </w:rPr>
         <w:t>;</w:t>
       </w:r>
-      <w:proofErr w:type="gramEnd"/>
       <w:r>
         <w:rPr>
           <w:rFonts w:ascii="Verdana" w:hAnsi="Verdana" w:cs="Segoe UI"/>
@@ -24873,27 +24491,7 @@
           <w:szCs w:val="22"/>
           <w:lang w:val="en-US"/>
         </w:rPr>
-        <w:t>;5E;661D4410;66A</w:t>
-      </w:r>
-      <w:proofErr w:type="gramStart"/>
-      <w:r>
-        <w:rPr>
-          <w:rFonts w:ascii="Verdana" w:hAnsi="Verdana" w:cs="Segoe UI"/>
-          <w:sz w:val="22"/>
-          <w:szCs w:val="22"/>
-          <w:lang w:val="en-US"/>
-        </w:rPr>
-        <w:t>3;R</w:t>
-      </w:r>
-      <w:proofErr w:type="gramEnd"/>
-      <w:r>
-        <w:rPr>
-          <w:rFonts w:ascii="Verdana" w:hAnsi="Verdana" w:cs="Segoe UI"/>
-          <w:sz w:val="22"/>
-          <w:szCs w:val="22"/>
-          <w:lang w:val="en-US"/>
-        </w:rPr>
-        <w:t>;TRUE</w:t>
+        <w:t>;5E;661D4410;66A3;R;TRUE</w:t>
       </w:r>
       <w:r>
         <w:rPr>
@@ -24963,19 +24561,8 @@
           <w:szCs w:val="22"/>
           <w:lang w:val="en-US"/>
         </w:rPr>
-        <w:t>;5E;661D4410;66A</w:t>
-      </w:r>
-      <w:proofErr w:type="gramStart"/>
-      <w:r>
-        <w:rPr>
-          <w:rFonts w:ascii="Verdana" w:hAnsi="Verdana" w:cs="Segoe UI"/>
-          <w:sz w:val="22"/>
-          <w:szCs w:val="22"/>
-          <w:lang w:val="en-US"/>
-        </w:rPr>
-        <w:t>3;R;;</w:t>
-      </w:r>
-      <w:proofErr w:type="gramEnd"/>
+        <w:t>;5E;661D4410;66A3;R;;</w:t>
+      </w:r>
       <w:r>
         <w:rPr>
           <w:rFonts w:ascii="Verdana" w:hAnsi="Verdana" w:cs="Segoe UI"/>
@@ -25394,27 +24981,13 @@
       <w:rPr>
         <w:lang w:val="en-US"/>
       </w:rPr>
-      <w:t xml:space="preserve">                                              </w:t>
-    </w:r>
-    <w:proofErr w:type="gramStart"/>
-    <w:r>
-      <w:rPr>
-        <w:lang w:val="en-US"/>
-      </w:rPr>
-      <w:t xml:space="preserve">   </w:t>
+      <w:t xml:space="preserve">                                                 </w:t>
     </w:r>
     <w:r>
       <w:rPr>
         <w:lang w:val="en-US"/>
       </w:rPr>
-      <w:t>(</w:t>
-    </w:r>
-    <w:proofErr w:type="gramEnd"/>
-    <w:r>
-      <w:rPr>
-        <w:lang w:val="en-US"/>
-      </w:rPr>
-      <w:t xml:space="preserve">releasable to the internet)     </w:t>
+      <w:t xml:space="preserve">(releasable to the internet)     </w:t>
     </w:r>
     <w:r>
       <w:rPr>

</xml_diff>